<commit_message>
Spawn PrimaryThread and SecondaryThread from ListenerThread. - Handle secondary crash in PrimaryThread.
</commit_message>
<xml_diff>
--- a/AssignmentOneSubmissionSummary.docx
+++ b/AssignmentOneSubmissionSummary.docx
@@ -354,6 +354,13 @@
         </w:rPr>
         <w:t xml:space="preserve">What is your demo day (e.g., Sunday)? Answer: </w:t>
       </w:r>
+      <w:r>
+        <w:rPr>
+          <w:rFonts w:ascii="Arial" w:hAnsi="Arial" w:cs="Arial"/>
+          <w:b/>
+        </w:rPr>
+        <w:t>Saturday</w:t>
+      </w:r>
     </w:p>
     <w:p>
       <w:pPr>
@@ -367,6 +374,15 @@
         </w:rPr>
         <w:t xml:space="preserve">What is your demo time slot (e.g., 14:30PM)? Answer: </w:t>
       </w:r>
+      <w:bookmarkStart w:id="0" w:name="_GoBack"/>
+      <w:r>
+        <w:rPr>
+          <w:rFonts w:ascii="Arial" w:hAnsi="Arial" w:cs="Arial"/>
+          <w:b/>
+        </w:rPr>
+        <w:t>14:40</w:t>
+      </w:r>
+      <w:bookmarkEnd w:id="0"/>
     </w:p>
     <w:p>
       <w:pPr>
@@ -426,6 +442,13 @@
         </w:rPr>
         <w:t>RMI</w:t>
       </w:r>
+      <w:r>
+        <w:rPr>
+          <w:rFonts w:ascii="Arial" w:hAnsi="Arial" w:cs="Arial"/>
+          <w:b/>
+        </w:rPr>
+        <w:t xml:space="preserve"> + Socket</w:t>
+      </w:r>
     </w:p>
     <w:p>
       <w:pPr>
@@ -559,8 +582,6 @@
           <w:rFonts w:ascii="Arial" w:hAnsi="Arial" w:cs="Arial"/>
         </w:rPr>
       </w:pPr>
-      <w:bookmarkStart w:id="0" w:name="_GoBack"/>
-      <w:bookmarkEnd w:id="0"/>
     </w:p>
     <w:p>
       <w:pPr>

</xml_diff>